<commit_message>
fix the things (again)
fix the things (again)
</commit_message>
<xml_diff>
--- a/1_pages/files/Schedule-Links-list.docx
+++ b/1_pages/files/Schedule-Links-list.docx
@@ -1046,8 +1046,6 @@
       <w:pPr>
         <w:rPr>
           <w:rFonts w:ascii="Arial" w:eastAsia="Times New Roman" w:hAnsi="Arial" w:cs="Arial"/>
-          <w:b/>
-          <w:bCs/>
           <w:kern w:val="0"/>
           <w:sz w:val="22"/>
           <w:szCs w:val="22"/>
@@ -1284,6 +1282,30 @@
           <w:lang w:eastAsia="en-CA"/>
         </w:rPr>
       </w:pPr>
+      <w:r>
+        <w:rPr>
+          <w:rFonts w:ascii="Arial" w:eastAsia="Times New Roman" w:hAnsi="Arial" w:cs="Arial"/>
+          <w:kern w:val="0"/>
+          <w:sz w:val="22"/>
+          <w:szCs w:val="22"/>
+          <w:lang w:eastAsia="en-CA"/>
+          <w14:ligatures w14:val="none"/>
+        </w:rPr>
+        <w:t>Thurs, June 6</w:t>
+      </w:r>
+      <w:r>
+        <w:rPr>
+          <w:rFonts w:ascii="Arial" w:eastAsia="Times New Roman" w:hAnsi="Arial" w:cs="Arial"/>
+          <w:b/>
+          <w:bCs/>
+          <w:kern w:val="0"/>
+          <w:sz w:val="22"/>
+          <w:szCs w:val="22"/>
+          <w:lang w:eastAsia="en-CA"/>
+          <w14:ligatures w14:val="none"/>
+        </w:rPr>
+        <w:t xml:space="preserve"> - </w:t>
+      </w:r>
       <w:r>
         <w:rPr>
           <w:rFonts w:ascii="Arial" w:hAnsi="Arial" w:cs="Arial"/>

</xml_diff>